<commit_message>
updated slides for Aug 24
</commit_message>
<xml_diff>
--- a/01_collaborative-environment/test-case-solution.docx
+++ b/01_collaborative-environment/test-case-solution.docx
@@ -455,7 +455,7 @@
         <w:rPr>
           <w:rStyle w:val="VerbatimChar"/>
         </w:rPr>
-        <w:t xml:space="preserve">##   X_STATE FMONTH IDATE  IMONTH IDAY  IYEAR DISPC…¹  SEQNO  X_PSU CTELE…² PVTRE…³</w:t>
+        <w:t xml:space="preserve">##   X_STATE FMONTH IDATE    IMONTH IDAY  IYEAR DISPCODE      SEQNO  X_PSU CTELENUM</w:t>
       </w:r>
       <w:r>
         <w:br/>
@@ -464,7 +464,7 @@
         <w:rPr>
           <w:rStyle w:val="VerbatimChar"/>
         </w:rPr>
-        <w:t xml:space="preserve">##     &lt;dbl&gt;  &lt;dbl&gt; &lt;chr&gt;  &lt;chr&gt;  &lt;chr&gt; &lt;dbl&gt;   &lt;dbl&gt;  &lt;dbl&gt;  &lt;dbl&gt;   &lt;dbl&gt;   &lt;dbl&gt;</w:t>
+        <w:t xml:space="preserve">##     &lt;dbl&gt;  &lt;dbl&gt; &lt;chr&gt;    &lt;chr&gt;  &lt;chr&gt; &lt;dbl&gt;    &lt;dbl&gt;      &lt;dbl&gt;  &lt;dbl&gt;    &lt;dbl&gt;</w:t>
       </w:r>
       <w:r>
         <w:br/>
@@ -473,7 +473,7 @@
         <w:rPr>
           <w:rStyle w:val="VerbatimChar"/>
         </w:rPr>
-        <w:t xml:space="preserve">## 1      29      8 08082… 08     08     2015    1200 2.02e9 2.02e9      NA      NA</w:t>
+        <w:t xml:space="preserve">## 1      29      8 08082015 08     08     2015     1200 2015000001 2.02e9       NA</w:t>
       </w:r>
       <w:r>
         <w:br/>
@@ -482,7 +482,7 @@
         <w:rPr>
           <w:rStyle w:val="VerbatimChar"/>
         </w:rPr>
-        <w:t xml:space="preserve">## 2      29     11 11172… 11     17     2015    1200 2.02e9 2.02e9      NA      NA</w:t>
+        <w:t xml:space="preserve">## 2      29     11 11172015 11     17     2015     1200 2015000002 2.02e9       NA</w:t>
       </w:r>
       <w:r>
         <w:br/>
@@ -491,7 +491,7 @@
         <w:rPr>
           <w:rStyle w:val="VerbatimChar"/>
         </w:rPr>
-        <w:t xml:space="preserve">## 3      29      1 01152… 01     15     2015    1200 2.02e9 2.02e9      NA      NA</w:t>
+        <w:t xml:space="preserve">## 3      29      1 01152015 01     15     2015     1200 2015000003 2.02e9       NA</w:t>
       </w:r>
       <w:r>
         <w:br/>
@@ -500,7 +500,7 @@
         <w:rPr>
           <w:rStyle w:val="VerbatimChar"/>
         </w:rPr>
-        <w:t xml:space="preserve">## 4      29      5 05202… 05     20     2015    1200 2.02e9 2.02e9      NA      NA</w:t>
+        <w:t xml:space="preserve">## 4      29      5 05202015 05     20     2015     1200 2015000004 2.02e9       NA</w:t>
       </w:r>
       <w:r>
         <w:br/>
@@ -509,7 +509,7 @@
         <w:rPr>
           <w:rStyle w:val="VerbatimChar"/>
         </w:rPr>
-        <w:t xml:space="preserve">## 5      29      5 05212… 05     21     2015    1200 2.02e9 2.02e9      NA      NA</w:t>
+        <w:t xml:space="preserve">## 5      29      5 05212015 05     21     2015     1200 2015000005 2.02e9       NA</w:t>
       </w:r>
       <w:r>
         <w:br/>
@@ -518,7 +518,7 @@
         <w:rPr>
           <w:rStyle w:val="VerbatimChar"/>
         </w:rPr>
-        <w:t xml:space="preserve">## 6      29      6 06052… 06     05     2015    1200 2.02e9 2.02e9      NA      NA</w:t>
+        <w:t xml:space="preserve">## 6      29      6 06052015 06     05     2015     1200 2015000006 2.02e9       NA</w:t>
       </w:r>
       <w:r>
         <w:br/>
@@ -527,7 +527,7 @@
         <w:rPr>
           <w:rStyle w:val="VerbatimChar"/>
         </w:rPr>
-        <w:t xml:space="preserve">## # … with 319 more variables: COLGHOUS &lt;lgl&gt;, STATERES &lt;dbl&gt;, CELLFON3 &lt;dbl&gt;,</w:t>
+        <w:t xml:space="preserve">## # ℹ 320 more variables: PVTRESD1 &lt;dbl&gt;, COLGHOUS &lt;lgl&gt;, STATERES &lt;dbl&gt;,</w:t>
       </w:r>
       <w:r>
         <w:br/>
@@ -536,7 +536,7 @@
         <w:rPr>
           <w:rStyle w:val="VerbatimChar"/>
         </w:rPr>
-        <w:t xml:space="preserve">## #   LADULT &lt;lgl&gt;, NUMADULT &lt;dbl&gt;, NUMMEN &lt;dbl&gt;, NUMWOMEN &lt;dbl&gt;, CTELNUM1 &lt;dbl&gt;,</w:t>
+        <w:t xml:space="preserve">## #   CELLFON3 &lt;dbl&gt;, LADULT &lt;lgl&gt;, NUMADULT &lt;dbl&gt;, NUMMEN &lt;dbl&gt;, NUMWOMEN &lt;dbl&gt;,</w:t>
       </w:r>
       <w:r>
         <w:br/>
@@ -545,7 +545,7 @@
         <w:rPr>
           <w:rStyle w:val="VerbatimChar"/>
         </w:rPr>
-        <w:t xml:space="preserve">## #   CELLFON2 &lt;dbl&gt;, CADULT &lt;dbl&gt;, PVTRESD2 &lt;dbl&gt;, CCLGHOUS &lt;lgl&gt;, CSTATE &lt;dbl&gt;,</w:t>
+        <w:t xml:space="preserve">## #   CTELNUM1 &lt;dbl&gt;, CELLFON2 &lt;dbl&gt;, CADULT &lt;dbl&gt;, PVTRESD2 &lt;dbl&gt;,</w:t>
       </w:r>
       <w:r>
         <w:br/>
@@ -554,7 +554,7 @@
         <w:rPr>
           <w:rStyle w:val="VerbatimChar"/>
         </w:rPr>
-        <w:t xml:space="preserve">## #   LANDLINE &lt;dbl&gt;, HHADULT &lt;dbl&gt;, GENHLTH &lt;dbl&gt;, PHYSHLTH &lt;dbl&gt;,</w:t>
+        <w:t xml:space="preserve">## #   CCLGHOUS &lt;lgl&gt;, CSTATE &lt;dbl&gt;, LANDLINE &lt;dbl&gt;, HHADULT &lt;dbl&gt;, GENHLTH &lt;dbl&gt;,</w:t>
       </w:r>
       <w:r>
         <w:br/>
@@ -563,7 +563,7 @@
         <w:rPr>
           <w:rStyle w:val="VerbatimChar"/>
         </w:rPr>
-        <w:t xml:space="preserve">## #   MENTHLTH &lt;dbl&gt;, POORHLTH &lt;dbl&gt;, HLTHPLN1 &lt;dbl&gt;, PERSDOC2 &lt;dbl&gt;,</w:t>
+        <w:t xml:space="preserve">## #   PHYSHLTH &lt;dbl&gt;, MENTHLTH &lt;dbl&gt;, POORHLTH &lt;dbl&gt;, HLTHPLN1 &lt;dbl&gt;,</w:t>
       </w:r>
       <w:r>
         <w:br/>
@@ -572,7 +572,7 @@
         <w:rPr>
           <w:rStyle w:val="VerbatimChar"/>
         </w:rPr>
-        <w:t xml:space="preserve">## #   MEDCOST &lt;dbl&gt;, CHECKUP1 &lt;dbl&gt;, BPHIGH4 &lt;dbl&gt;, BPMEDS &lt;dbl&gt;, BLOODCHO &lt;dbl&gt;,</w:t>
+        <w:t xml:space="preserve">## #   PERSDOC2 &lt;dbl&gt;, MEDCOST &lt;dbl&gt;, CHECKUP1 &lt;dbl&gt;, BPHIGH4 &lt;dbl&gt;, BPMEDS &lt;dbl&gt;,</w:t>
       </w:r>
       <w:r>
         <w:br/>
@@ -581,7 +581,7 @@
         <w:rPr>
           <w:rStyle w:val="VerbatimChar"/>
         </w:rPr>
-        <w:t xml:space="preserve">## #   CHOLCHK &lt;dbl&gt;, TOLDHI2 &lt;dbl&gt;, CVDINFR4 &lt;dbl&gt;, CVDCRHD4 &lt;dbl&gt;, …</w:t>
+        <w:t xml:space="preserve">## #   BLOODCHO &lt;dbl&gt;, CHOLCHK &lt;dbl&gt;, TOLDHI2 &lt;dbl&gt;, CVDINFR4 &lt;dbl&gt;, …</w:t>
       </w:r>
     </w:p>
     <w:bookmarkEnd w:id="21"/>
@@ -3249,6 +3249,7 @@
           <w:ilvl w:val="0"/>
           <w:numId w:val="1004"/>
         </w:numPr>
+        <w:pStyle w:val="Compact"/>
       </w:pPr>
       <w:r>
         <w:t xml:space="preserve">the solution is disseminated from an R Markdown document, located at</w:t>
@@ -3274,6 +3275,7 @@
           <w:ilvl w:val="0"/>
           <w:numId w:val="1004"/>
         </w:numPr>
+        <w:pStyle w:val="Compact"/>
       </w:pPr>
       <w:r>
         <w:t xml:space="preserve">code and text/documentation are interwoven: reproducible and self-documenting.</w:t>
@@ -3285,6 +3287,7 @@
           <w:ilvl w:val="0"/>
           <w:numId w:val="1004"/>
         </w:numPr>
+        <w:pStyle w:val="Compact"/>
       </w:pPr>
       <w:r>
         <w:t xml:space="preserve">extend or refine analyses by copying and modifying code blocks.</w:t>
@@ -3296,9 +3299,64 @@
           <w:ilvl w:val="0"/>
           <w:numId w:val="1004"/>
         </w:numPr>
+        <w:pStyle w:val="Compact"/>
       </w:pPr>
       <w:r>
         <w:t xml:space="preserve">disseminate your work by sharing the RMarkdown file</w:t>
+      </w:r>
+    </w:p>
+    <w:p>
+      <w:pPr>
+        <w:numPr>
+          <w:ilvl w:val="0"/>
+          <w:numId w:val="1004"/>
+        </w:numPr>
+        <w:pStyle w:val="Compact"/>
+      </w:pPr>
+      <w:r>
+        <w:t xml:space="preserve">ghjchjgdhgj</w:t>
+      </w:r>
+    </w:p>
+    <w:p>
+      <w:pPr>
+        <w:pStyle w:val="FirstParagraph"/>
+      </w:pPr>
+      <w:r>
+        <w:t xml:space="preserve">dfsghghjdsfhjgdsfjkhdsfhjkjkhdsfjkhsfhj</w:t>
+      </w:r>
+    </w:p>
+    <w:p>
+      <w:pPr>
+        <w:pStyle w:val="SourceCode"/>
+      </w:pPr>
+      <w:r>
+        <w:rPr>
+          <w:rStyle w:val="DecValTok"/>
+        </w:rPr>
+        <w:t xml:space="preserve">1</w:t>
+      </w:r>
+      <w:r>
+        <w:rPr>
+          <w:rStyle w:val="SpecialCharTok"/>
+        </w:rPr>
+        <w:t xml:space="preserve">+</w:t>
+      </w:r>
+      <w:r>
+        <w:rPr>
+          <w:rStyle w:val="DecValTok"/>
+        </w:rPr>
+        <w:t xml:space="preserve">1</w:t>
+      </w:r>
+    </w:p>
+    <w:p>
+      <w:pPr>
+        <w:pStyle w:val="SourceCode"/>
+      </w:pPr>
+      <w:r>
+        <w:rPr>
+          <w:rStyle w:val="VerbatimChar"/>
+        </w:rPr>
+        <w:t xml:space="preserve">## [1] 2</w:t>
       </w:r>
     </w:p>
     <w:bookmarkEnd w:id="41"/>
@@ -3649,6 +3707,91 @@
     <w:lvl w:ilvl="8">
       <w:numFmt w:val="bullet"/>
       <w:lvlText w:val="•"/>
+      <w:lvlJc w:val="left"/>
+      <w:pPr>
+        <w:ind w:left="6480" w:hanging="480"/>
+      </w:pPr>
+    </w:lvl>
+  </w:abstractNum>
+  <w:abstractNum w:abstractNumId="99414">
+    <w:nsid w:val="A99414"/>
+    <w:multiLevelType w:val="multilevel"/>
+    <w:lvl w:ilvl="0">
+      <w:start w:val="4"/>
+      <w:numFmt w:val="decimal"/>
+      <w:lvlText w:val="%1."/>
+      <w:lvlJc w:val="left"/>
+      <w:pPr>
+        <w:ind w:left="720" w:hanging="480"/>
+      </w:pPr>
+    </w:lvl>
+    <w:lvl w:ilvl="1">
+      <w:start w:val="4"/>
+      <w:numFmt w:val="decimal"/>
+      <w:lvlText w:val="%2."/>
+      <w:lvlJc w:val="left"/>
+      <w:pPr>
+        <w:ind w:left="1440" w:hanging="480"/>
+      </w:pPr>
+    </w:lvl>
+    <w:lvl w:ilvl="2">
+      <w:start w:val="4"/>
+      <w:numFmt w:val="decimal"/>
+      <w:lvlText w:val="%3."/>
+      <w:lvlJc w:val="left"/>
+      <w:pPr>
+        <w:ind w:left="2160" w:hanging="480"/>
+      </w:pPr>
+    </w:lvl>
+    <w:lvl w:ilvl="3">
+      <w:start w:val="4"/>
+      <w:numFmt w:val="decimal"/>
+      <w:lvlText w:val="%4."/>
+      <w:lvlJc w:val="left"/>
+      <w:pPr>
+        <w:ind w:left="2880" w:hanging="480"/>
+      </w:pPr>
+    </w:lvl>
+    <w:lvl w:ilvl="4">
+      <w:start w:val="4"/>
+      <w:numFmt w:val="decimal"/>
+      <w:lvlText w:val="%5."/>
+      <w:lvlJc w:val="left"/>
+      <w:pPr>
+        <w:ind w:left="3600" w:hanging="480"/>
+      </w:pPr>
+    </w:lvl>
+    <w:lvl w:ilvl="5">
+      <w:start w:val="4"/>
+      <w:numFmt w:val="decimal"/>
+      <w:lvlText w:val="%6."/>
+      <w:lvlJc w:val="left"/>
+      <w:pPr>
+        <w:ind w:left="4320" w:hanging="480"/>
+      </w:pPr>
+    </w:lvl>
+    <w:lvl w:ilvl="6">
+      <w:start w:val="4"/>
+      <w:numFmt w:val="decimal"/>
+      <w:lvlText w:val="%7."/>
+      <w:lvlJc w:val="left"/>
+      <w:pPr>
+        <w:ind w:left="5040" w:hanging="480"/>
+      </w:pPr>
+    </w:lvl>
+    <w:lvl w:ilvl="7">
+      <w:start w:val="4"/>
+      <w:numFmt w:val="decimal"/>
+      <w:lvlText w:val="%8."/>
+      <w:lvlJc w:val="left"/>
+      <w:pPr>
+        <w:ind w:left="5760" w:hanging="480"/>
+      </w:pPr>
+    </w:lvl>
+    <w:lvl w:ilvl="8">
+      <w:start w:val="4"/>
+      <w:numFmt w:val="decimal"/>
+      <w:lvlText w:val="%9."/>
       <w:lvlJc w:val="left"/>
       <w:pPr>
         <w:ind w:left="6480" w:hanging="480"/>
@@ -3722,7 +3865,34 @@
     <w:abstractNumId w:val="991"/>
   </w:num>
   <w:num w:numId="1004">
-    <w:abstractNumId w:val="991"/>
+    <w:abstractNumId w:val="99414"/>
+    <w:lvlOverride w:ilvl="0">
+      <w:startOverride w:val="4"/>
+    </w:lvlOverride>
+    <w:lvlOverride w:ilvl="1">
+      <w:startOverride w:val="4"/>
+    </w:lvlOverride>
+    <w:lvlOverride w:ilvl="2">
+      <w:startOverride w:val="4"/>
+    </w:lvlOverride>
+    <w:lvlOverride w:ilvl="3">
+      <w:startOverride w:val="4"/>
+    </w:lvlOverride>
+    <w:lvlOverride w:ilvl="4">
+      <w:startOverride w:val="4"/>
+    </w:lvlOverride>
+    <w:lvlOverride w:ilvl="5">
+      <w:startOverride w:val="4"/>
+    </w:lvlOverride>
+    <w:lvlOverride w:ilvl="6">
+      <w:startOverride w:val="4"/>
+    </w:lvlOverride>
+    <w:lvlOverride w:ilvl="7">
+      <w:startOverride w:val="4"/>
+    </w:lvlOverride>
+    <w:lvlOverride w:ilvl="8">
+      <w:startOverride w:val="4"/>
+    </w:lvlOverride>
   </w:num>
 </w:numbering>
 </file>
@@ -4248,7 +4418,7 @@
     <w:name w:val="ConstantTok"/>
     <w:basedOn w:val="VerbatimChar"/>
     <w:rPr>
-      <w:color w:val="000000"/>
+      <w:color w:val="8f5902"/>
       <w:shd w:val="clear" w:fill="f8f8f8"/>
     </w:rPr>
   </w:style>
@@ -4264,8 +4434,9 @@
     <w:name w:val="SpecialCharTok"/>
     <w:basedOn w:val="VerbatimChar"/>
     <w:rPr>
-      <w:color w:val="000000"/>
+      <w:color w:val="ce5c00"/>
       <w:shd w:val="clear" w:fill="f8f8f8"/>
+      <w:b/>
     </w:rPr>
   </w:style>
   <w:style w:type="character" w:customStyle="1" w:styleId="StringTok">
@@ -4350,8 +4521,9 @@
     <w:name w:val="FunctionTok"/>
     <w:basedOn w:val="VerbatimChar"/>
     <w:rPr>
-      <w:color w:val="000000"/>
+      <w:color w:val="204a87"/>
       <w:shd w:val="clear" w:fill="f8f8f8"/>
+      <w:b/>
     </w:rPr>
   </w:style>
   <w:style w:type="character" w:customStyle="1" w:styleId="VariableTok">
@@ -4407,7 +4579,7 @@
     <w:name w:val="AttributeTok"/>
     <w:basedOn w:val="VerbatimChar"/>
     <w:rPr>
-      <w:color w:val="c4a000"/>
+      <w:color w:val="204a87"/>
       <w:shd w:val="clear" w:fill="f8f8f8"/>
     </w:rPr>
   </w:style>

</xml_diff>